<commit_message>
add function calculate salary
</commit_message>
<xml_diff>
--- a/docs/软测需求分析.docx
+++ b/docs/软测需求分析.docx
@@ -5,7 +5,7 @@
     <w:p>
       <w:pPr>
         <w:rPr>
-          <w:rFonts w:ascii="宋体" w:hAnsi="宋体" w:hint="eastAsia"/>
+          <w:rFonts w:ascii="宋体" w:hAnsi="宋体"/>
           <w:szCs w:val="21"/>
         </w:rPr>
       </w:pPr>
@@ -3773,6 +3773,7 @@
           <w:rFonts w:ascii="宋体" w:eastAsia="宋体" w:hAnsi="宋体"/>
           <w:sz w:val="21"/>
           <w:szCs w:val="21"/>
+          <w:lang w:eastAsia="zh-CN"/>
         </w:rPr>
         <w:tab/>
       </w:r>
@@ -3886,7 +3887,7 @@
         <w:ind w:firstLine="420"/>
         <w:outlineLvl w:val="1"/>
         <w:rPr>
-          <w:rFonts w:ascii="宋体" w:hAnsi="宋体" w:hint="eastAsia"/>
+          <w:rFonts w:ascii="宋体" w:hAnsi="宋体"/>
           <w:szCs w:val="21"/>
         </w:rPr>
       </w:pPr>
@@ -4275,8 +4276,6 @@
           </wp:inline>
         </w:drawing>
       </w:r>
-      <w:bookmarkStart w:id="19" w:name="_GoBack"/>
-      <w:bookmarkEnd w:id="19"/>
     </w:p>
     <w:p>
       <w:pPr>
@@ -4313,7 +4312,7 @@
           <w:szCs w:val="21"/>
         </w:rPr>
       </w:pPr>
-      <w:bookmarkStart w:id="20" w:name="_Toc34590710"/>
+      <w:bookmarkStart w:id="19" w:name="_Toc34590710"/>
       <w:r>
         <w:rPr>
           <w:rFonts w:ascii="宋体" w:hAnsi="宋体" w:hint="eastAsia"/>
@@ -4328,7 +4327,7 @@
         </w:rPr>
         <w:t>输入工程师资料</w:t>
       </w:r>
-      <w:bookmarkEnd w:id="20"/>
+      <w:bookmarkEnd w:id="19"/>
     </w:p>
     <w:p>
       <w:pPr>
@@ -4640,7 +4639,7 @@
           <w:szCs w:val="21"/>
         </w:rPr>
       </w:pPr>
-      <w:bookmarkStart w:id="21" w:name="_Toc34590711"/>
+      <w:bookmarkStart w:id="20" w:name="_Toc34590711"/>
       <w:r>
         <w:rPr>
           <w:rFonts w:ascii="宋体" w:hAnsi="宋体" w:hint="eastAsia"/>
@@ -4655,22 +4654,44 @@
         </w:rPr>
         <w:t>删除指定工程师资</w:t>
       </w:r>
-      <w:bookmarkEnd w:id="21"/>
+      <w:bookmarkEnd w:id="20"/>
     </w:p>
     <w:p>
       <w:pPr>
         <w:pStyle w:val="ae"/>
-        <w:rPr>
-          <w:rFonts w:ascii="宋体" w:hAnsi="宋体"/>
-          <w:szCs w:val="21"/>
-        </w:rPr>
-      </w:pPr>
-      <w:r>
-        <w:rPr>
-          <w:rFonts w:ascii="宋体" w:hAnsi="宋体" w:hint="eastAsia"/>
-          <w:szCs w:val="21"/>
-        </w:rPr>
-        <w:t>可根据两种方式删除指定工程师资料，一是工程师的编号，二是工程师的姓名。删除资料后，该工程师的信息则完全在系统中删除了。其它工程师编号不变。</w:t>
+        <w:ind w:firstLineChars="300" w:firstLine="630"/>
+        <w:rPr>
+          <w:rFonts w:ascii="宋体" w:hAnsi="宋体" w:hint="eastAsia"/>
+          <w:szCs w:val="21"/>
+        </w:rPr>
+      </w:pPr>
+      <w:r>
+        <w:rPr>
+          <w:rFonts w:ascii="宋体" w:hAnsi="宋体" w:hint="eastAsia"/>
+          <w:szCs w:val="21"/>
+        </w:rPr>
+        <w:t>删除资料后</w:t>
+      </w:r>
+      <w:r>
+        <w:rPr>
+          <w:rFonts w:ascii="宋体" w:hAnsi="宋体" w:hint="eastAsia"/>
+          <w:szCs w:val="21"/>
+        </w:rPr>
+        <w:t>,</w:t>
+      </w:r>
+      <w:r>
+        <w:rPr>
+          <w:rFonts w:ascii="宋体" w:hAnsi="宋体" w:hint="eastAsia"/>
+          <w:szCs w:val="21"/>
+        </w:rPr>
+        <w:t>其它工程师编号不变</w:t>
+      </w:r>
+      <w:r>
+        <w:rPr>
+          <w:rFonts w:ascii="宋体" w:hAnsi="宋体" w:hint="eastAsia"/>
+          <w:szCs w:val="21"/>
+        </w:rPr>
+        <w:t>。</w:t>
       </w:r>
     </w:p>
     <w:p>
@@ -4682,47 +4703,38 @@
           <w:szCs w:val="21"/>
         </w:rPr>
       </w:pPr>
+      <w:bookmarkStart w:id="21" w:name="_Toc34590712"/>
+      <w:r>
+        <w:rPr>
+          <w:rFonts w:ascii="宋体" w:hAnsi="宋体" w:hint="eastAsia"/>
+          <w:szCs w:val="21"/>
+        </w:rPr>
+        <w:t>4.2.3</w:t>
+      </w:r>
+      <w:r>
+        <w:rPr>
+          <w:rFonts w:ascii="宋体" w:hAnsi="宋体" w:hint="eastAsia"/>
+          <w:szCs w:val="21"/>
+        </w:rPr>
+        <w:t>查询指定工程师资料</w:t>
+      </w:r>
+      <w:bookmarkEnd w:id="21"/>
     </w:p>
     <w:p>
       <w:pPr>
         <w:ind w:leftChars="100" w:left="210" w:firstLine="420"/>
         <w:outlineLvl w:val="2"/>
         <w:rPr>
-          <w:rFonts w:ascii="宋体" w:hAnsi="宋体"/>
-          <w:szCs w:val="21"/>
-        </w:rPr>
-      </w:pPr>
-      <w:bookmarkStart w:id="22" w:name="_Toc34590712"/>
-      <w:r>
-        <w:rPr>
-          <w:rFonts w:ascii="宋体" w:hAnsi="宋体" w:hint="eastAsia"/>
-          <w:szCs w:val="21"/>
-        </w:rPr>
-        <w:t>4.2.3</w:t>
-      </w:r>
-      <w:r>
-        <w:rPr>
-          <w:rFonts w:ascii="宋体" w:hAnsi="宋体" w:hint="eastAsia"/>
-          <w:szCs w:val="21"/>
-        </w:rPr>
-        <w:t>查询指定工程师资料</w:t>
-      </w:r>
-      <w:bookmarkEnd w:id="22"/>
-    </w:p>
-    <w:p>
-      <w:pPr>
-        <w:pStyle w:val="ae"/>
-        <w:rPr>
-          <w:rFonts w:ascii="宋体" w:hAnsi="宋体"/>
-          <w:szCs w:val="21"/>
-        </w:rPr>
-      </w:pPr>
-      <w:r>
-        <w:rPr>
-          <w:rFonts w:ascii="宋体" w:hAnsi="宋体" w:hint="eastAsia"/>
-          <w:szCs w:val="21"/>
-        </w:rPr>
-        <w:t>可根据两种方式查询指定工程师资料，一是工程师的编号，二是工程师的姓名。查询后打印该工程师的信息，如果没有该工程师资料则给用户提示。</w:t>
+          <w:rFonts w:ascii="宋体" w:hAnsi="宋体" w:hint="eastAsia"/>
+          <w:szCs w:val="21"/>
+        </w:rPr>
+      </w:pPr>
+      <w:r>
+        <w:rPr>
+          <w:rFonts w:ascii="宋体" w:hAnsi="宋体" w:hint="eastAsia"/>
+          <w:szCs w:val="21"/>
+        </w:rPr>
+        <w:t>可根据编号和姓名查找工程师资料</w:t>
       </w:r>
     </w:p>
     <w:p>
@@ -4734,6 +4746,46 @@
           <w:szCs w:val="21"/>
         </w:rPr>
       </w:pPr>
+      <w:bookmarkStart w:id="22" w:name="_Toc34590713"/>
+      <w:r>
+        <w:rPr>
+          <w:rFonts w:ascii="宋体" w:hAnsi="宋体" w:hint="eastAsia"/>
+          <w:szCs w:val="21"/>
+        </w:rPr>
+        <w:t>4.2.4</w:t>
+      </w:r>
+      <w:r>
+        <w:rPr>
+          <w:rFonts w:ascii="宋体" w:hAnsi="宋体" w:hint="eastAsia"/>
+          <w:szCs w:val="21"/>
+        </w:rPr>
+        <w:t>修改指定工程师资料</w:t>
+      </w:r>
+      <w:bookmarkEnd w:id="22"/>
+    </w:p>
+    <w:p>
+      <w:pPr>
+        <w:outlineLvl w:val="2"/>
+        <w:rPr>
+          <w:rFonts w:ascii="宋体" w:hAnsi="宋体" w:hint="eastAsia"/>
+          <w:szCs w:val="21"/>
+        </w:rPr>
+      </w:pPr>
+      <w:r>
+        <w:rPr>
+          <w:rFonts w:ascii="宋体" w:hAnsi="宋体"/>
+          <w:szCs w:val="21"/>
+        </w:rPr>
+        <w:tab/>
+        <w:t xml:space="preserve"> </w:t>
+      </w:r>
+      <w:r>
+        <w:rPr>
+          <w:rFonts w:ascii="宋体" w:hAnsi="宋体" w:hint="eastAsia"/>
+          <w:szCs w:val="21"/>
+        </w:rPr>
+        <w:t>可以修改各项信息</w:t>
+      </w:r>
     </w:p>
     <w:p>
       <w:pPr>
@@ -4744,20 +4796,20 @@
           <w:szCs w:val="21"/>
         </w:rPr>
       </w:pPr>
-      <w:bookmarkStart w:id="23" w:name="_Toc34590713"/>
-      <w:r>
-        <w:rPr>
-          <w:rFonts w:ascii="宋体" w:hAnsi="宋体" w:hint="eastAsia"/>
-          <w:szCs w:val="21"/>
-        </w:rPr>
-        <w:t>4.2.4</w:t>
-      </w:r>
-      <w:r>
-        <w:rPr>
-          <w:rFonts w:ascii="宋体" w:hAnsi="宋体" w:hint="eastAsia"/>
-          <w:szCs w:val="21"/>
-        </w:rPr>
-        <w:t>修改指定工程师资料</w:t>
+      <w:bookmarkStart w:id="23" w:name="_Toc34590714"/>
+      <w:r>
+        <w:rPr>
+          <w:rFonts w:ascii="宋体" w:hAnsi="宋体" w:hint="eastAsia"/>
+          <w:szCs w:val="21"/>
+        </w:rPr>
+        <w:t>4.2.5</w:t>
+      </w:r>
+      <w:r>
+        <w:rPr>
+          <w:rFonts w:ascii="宋体" w:hAnsi="宋体" w:hint="eastAsia"/>
+          <w:szCs w:val="21"/>
+        </w:rPr>
+        <w:t>计算工程师月薪水</w:t>
       </w:r>
       <w:bookmarkEnd w:id="23"/>
     </w:p>
@@ -4774,7 +4826,39 @@
           <w:rFonts w:ascii="宋体" w:hAnsi="宋体" w:hint="eastAsia"/>
           <w:szCs w:val="21"/>
         </w:rPr>
-        <w:t>可根据两种方式找到要修改的工程师，一是工程师的编号，二是工程师的姓名。打印原来该工程师的信息，同时提示用户进行修改。</w:t>
+        <w:t>根据当月的月效益，计算工程师的当月工资。在计算机工资时要扣除当月的保险金。计算薪水的算法如下：</w:t>
+      </w:r>
+    </w:p>
+    <w:p>
+      <w:pPr>
+        <w:pStyle w:val="ae"/>
+        <w:rPr>
+          <w:rFonts w:ascii="宋体" w:hAnsi="宋体"/>
+          <w:szCs w:val="21"/>
+        </w:rPr>
+      </w:pPr>
+      <w:r>
+        <w:rPr>
+          <w:rFonts w:ascii="宋体" w:hAnsi="宋体" w:hint="eastAsia"/>
+          <w:szCs w:val="21"/>
+        </w:rPr>
+        <w:t>程师的月应发的薪水如下计算方法：</w:t>
+      </w:r>
+    </w:p>
+    <w:p>
+      <w:pPr>
+        <w:pStyle w:val="ae"/>
+        <w:rPr>
+          <w:rFonts w:ascii="宋体" w:hAnsi="宋体"/>
+          <w:szCs w:val="21"/>
+        </w:rPr>
+      </w:pPr>
+      <w:r>
+        <w:rPr>
+          <w:rFonts w:ascii="宋体" w:hAnsi="宋体" w:hint="eastAsia"/>
+          <w:szCs w:val="21"/>
+        </w:rPr>
+        <w:t>薪水＝（基本工资＋10╳月有效工作日天数＋月效益╳工作年限÷100）╳0.9－月保险金</w:t>
       </w:r>
     </w:p>
     <w:p>
@@ -4796,20 +4880,20 @@
           <w:szCs w:val="21"/>
         </w:rPr>
       </w:pPr>
-      <w:bookmarkStart w:id="24" w:name="_Toc34590714"/>
-      <w:r>
-        <w:rPr>
-          <w:rFonts w:ascii="宋体" w:hAnsi="宋体" w:hint="eastAsia"/>
-          <w:szCs w:val="21"/>
-        </w:rPr>
-        <w:t>4.2.5</w:t>
-      </w:r>
-      <w:r>
-        <w:rPr>
-          <w:rFonts w:ascii="宋体" w:hAnsi="宋体" w:hint="eastAsia"/>
-          <w:szCs w:val="21"/>
-        </w:rPr>
-        <w:t>计算工程师月薪水</w:t>
+      <w:bookmarkStart w:id="24" w:name="_Toc34590715"/>
+      <w:r>
+        <w:rPr>
+          <w:rFonts w:ascii="宋体" w:hAnsi="宋体" w:hint="eastAsia"/>
+          <w:szCs w:val="21"/>
+        </w:rPr>
+        <w:t>4.2.6</w:t>
+      </w:r>
+      <w:r>
+        <w:rPr>
+          <w:rFonts w:ascii="宋体" w:hAnsi="宋体" w:hint="eastAsia"/>
+          <w:szCs w:val="21"/>
+        </w:rPr>
+        <w:t>保存工程师资料</w:t>
       </w:r>
       <w:bookmarkEnd w:id="24"/>
     </w:p>
@@ -4826,39 +4910,7 @@
           <w:rFonts w:ascii="宋体" w:hAnsi="宋体" w:hint="eastAsia"/>
           <w:szCs w:val="21"/>
         </w:rPr>
-        <w:t>根据当月的月效益，计算工程师的当月工资。在计算机工资时要扣除当月的保险金。计算薪水的算法如下：</w:t>
-      </w:r>
-    </w:p>
-    <w:p>
-      <w:pPr>
-        <w:pStyle w:val="ae"/>
-        <w:rPr>
-          <w:rFonts w:ascii="宋体" w:hAnsi="宋体"/>
-          <w:szCs w:val="21"/>
-        </w:rPr>
-      </w:pPr>
-      <w:r>
-        <w:rPr>
-          <w:rFonts w:ascii="宋体" w:hAnsi="宋体" w:hint="eastAsia"/>
-          <w:szCs w:val="21"/>
-        </w:rPr>
-        <w:t>程师的月应发的薪水如下计算方法：</w:t>
-      </w:r>
-    </w:p>
-    <w:p>
-      <w:pPr>
-        <w:pStyle w:val="ae"/>
-        <w:rPr>
-          <w:rFonts w:ascii="宋体" w:hAnsi="宋体"/>
-          <w:szCs w:val="21"/>
-        </w:rPr>
-      </w:pPr>
-      <w:r>
-        <w:rPr>
-          <w:rFonts w:ascii="宋体" w:hAnsi="宋体" w:hint="eastAsia"/>
-          <w:szCs w:val="21"/>
-        </w:rPr>
-        <w:t>薪水＝（基本工资＋10╳月有效工作日天数＋月效益╳工作年限÷100）╳0.9－月保险金</w:t>
+        <w:t>当用户输入工程师资料、修改、排序后需要用户决定是否保存工程师资料。如果用户不保存，则默认输入和修改等不做保存。</w:t>
       </w:r>
     </w:p>
     <w:p>
@@ -4880,20 +4932,34 @@
           <w:szCs w:val="21"/>
         </w:rPr>
       </w:pPr>
-      <w:bookmarkStart w:id="25" w:name="_Toc34590715"/>
-      <w:r>
-        <w:rPr>
-          <w:rFonts w:ascii="宋体" w:hAnsi="宋体" w:hint="eastAsia"/>
-          <w:szCs w:val="21"/>
-        </w:rPr>
-        <w:t>4.2.6</w:t>
-      </w:r>
-      <w:r>
-        <w:rPr>
-          <w:rFonts w:ascii="宋体" w:hAnsi="宋体" w:hint="eastAsia"/>
-          <w:szCs w:val="21"/>
-        </w:rPr>
-        <w:t>保存工程师资料</w:t>
+      <w:bookmarkStart w:id="25" w:name="_Toc34590716"/>
+      <w:r>
+        <w:rPr>
+          <w:rFonts w:ascii="宋体" w:hAnsi="宋体" w:hint="eastAsia"/>
+          <w:szCs w:val="21"/>
+        </w:rPr>
+        <w:t>4.2</w:t>
+      </w:r>
+      <w:r>
+        <w:rPr>
+          <w:rFonts w:ascii="宋体" w:hAnsi="宋体" w:hint="eastAsia"/>
+          <w:szCs w:val="21"/>
+        </w:rPr>
+        <w:t>.</w:t>
+      </w:r>
+      <w:r>
+        <w:rPr>
+          <w:rFonts w:ascii="宋体" w:hAnsi="宋体" w:hint="eastAsia"/>
+          <w:szCs w:val="21"/>
+        </w:rPr>
+        <w:t>7</w:t>
+      </w:r>
+      <w:r>
+        <w:rPr>
+          <w:rFonts w:ascii="宋体" w:hAnsi="宋体" w:hint="eastAsia"/>
+          <w:szCs w:val="21"/>
+        </w:rPr>
+        <w:t>输入工程师资料</w:t>
       </w:r>
       <w:bookmarkEnd w:id="25"/>
     </w:p>
@@ -4910,7 +4976,7 @@
           <w:rFonts w:ascii="宋体" w:hAnsi="宋体" w:hint="eastAsia"/>
           <w:szCs w:val="21"/>
         </w:rPr>
-        <w:t>当用户输入工程师资料、修改、排序后需要用户决定是否保存工程师资料。如果用户不保存，则默认输入和修改等不做保存。</w:t>
+        <w:t>对工程师资料进行排序，排序使用三种方式：编号排序（升序）、姓名排序（升序）和工龄排序（降序）。采用哪种排序方式，由用户选择。</w:t>
       </w:r>
     </w:p>
     <w:p>
@@ -4932,34 +4998,20 @@
           <w:szCs w:val="21"/>
         </w:rPr>
       </w:pPr>
-      <w:bookmarkStart w:id="26" w:name="_Toc34590716"/>
-      <w:r>
-        <w:rPr>
-          <w:rFonts w:ascii="宋体" w:hAnsi="宋体" w:hint="eastAsia"/>
-          <w:szCs w:val="21"/>
-        </w:rPr>
-        <w:t>4.2</w:t>
-      </w:r>
-      <w:r>
-        <w:rPr>
-          <w:rFonts w:ascii="宋体" w:hAnsi="宋体" w:hint="eastAsia"/>
-          <w:szCs w:val="21"/>
-        </w:rPr>
-        <w:t>.</w:t>
-      </w:r>
-      <w:r>
-        <w:rPr>
-          <w:rFonts w:ascii="宋体" w:hAnsi="宋体" w:hint="eastAsia"/>
-          <w:szCs w:val="21"/>
-        </w:rPr>
-        <w:t>7</w:t>
-      </w:r>
-      <w:r>
-        <w:rPr>
-          <w:rFonts w:ascii="宋体" w:hAnsi="宋体" w:hint="eastAsia"/>
-          <w:szCs w:val="21"/>
-        </w:rPr>
-        <w:t>输入工程师资料</w:t>
+      <w:bookmarkStart w:id="26" w:name="_Toc34590717"/>
+      <w:r>
+        <w:rPr>
+          <w:rFonts w:ascii="宋体" w:hAnsi="宋体" w:hint="eastAsia"/>
+          <w:szCs w:val="21"/>
+        </w:rPr>
+        <w:t>4.2.8</w:t>
+      </w:r>
+      <w:r>
+        <w:rPr>
+          <w:rFonts w:ascii="宋体" w:hAnsi="宋体" w:hint="eastAsia"/>
+          <w:szCs w:val="21"/>
+        </w:rPr>
+        <w:t>输出工程师资料</w:t>
       </w:r>
       <w:bookmarkEnd w:id="26"/>
     </w:p>
@@ -4976,7 +5028,7 @@
           <w:rFonts w:ascii="宋体" w:hAnsi="宋体" w:hint="eastAsia"/>
           <w:szCs w:val="21"/>
         </w:rPr>
-        <w:t>对工程师资料进行排序，排序使用三种方式：编号排序（升序）、姓名排序（升序）和工龄排序（降序）。采用哪种排序方式，由用户选择。</w:t>
+        <w:t>打印所有的工程师资料（不包括当月薪水）。</w:t>
       </w:r>
     </w:p>
     <w:p>
@@ -4998,38 +5050,22 @@
           <w:szCs w:val="21"/>
         </w:rPr>
       </w:pPr>
-      <w:bookmarkStart w:id="27" w:name="_Toc34590717"/>
-      <w:r>
-        <w:rPr>
-          <w:rFonts w:ascii="宋体" w:hAnsi="宋体" w:hint="eastAsia"/>
-          <w:szCs w:val="21"/>
-        </w:rPr>
-        <w:t>4.2.8</w:t>
-      </w:r>
-      <w:r>
-        <w:rPr>
-          <w:rFonts w:ascii="宋体" w:hAnsi="宋体" w:hint="eastAsia"/>
-          <w:szCs w:val="21"/>
-        </w:rPr>
-        <w:t>输出工程师资料</w:t>
+      <w:bookmarkStart w:id="27" w:name="_Toc34590718"/>
+      <w:r>
+        <w:rPr>
+          <w:rFonts w:ascii="宋体" w:hAnsi="宋体" w:hint="eastAsia"/>
+          <w:szCs w:val="21"/>
+        </w:rPr>
+        <w:t>4.2.9</w:t>
+      </w:r>
+      <w:r>
+        <w:rPr>
+          <w:rFonts w:ascii="宋体" w:hAnsi="宋体" w:hint="eastAsia"/>
+          <w:szCs w:val="21"/>
+        </w:rPr>
+        <w:t>清空所有工程师资料</w:t>
       </w:r>
       <w:bookmarkEnd w:id="27"/>
-    </w:p>
-    <w:p>
-      <w:pPr>
-        <w:pStyle w:val="ae"/>
-        <w:rPr>
-          <w:rFonts w:ascii="宋体" w:hAnsi="宋体"/>
-          <w:szCs w:val="21"/>
-        </w:rPr>
-      </w:pPr>
-      <w:r>
-        <w:rPr>
-          <w:rFonts w:ascii="宋体" w:hAnsi="宋体" w:hint="eastAsia"/>
-          <w:szCs w:val="21"/>
-        </w:rPr>
-        <w:t>打印所有的工程师资料（不包括当月薪水）。</w:t>
-      </w:r>
     </w:p>
     <w:p>
       <w:pPr>
@@ -5043,6 +5079,22 @@
     </w:p>
     <w:p>
       <w:pPr>
+        <w:pStyle w:val="ae"/>
+        <w:rPr>
+          <w:rFonts w:ascii="宋体" w:hAnsi="宋体"/>
+          <w:szCs w:val="21"/>
+        </w:rPr>
+      </w:pPr>
+      <w:r>
+        <w:rPr>
+          <w:rFonts w:ascii="宋体" w:hAnsi="宋体" w:hint="eastAsia"/>
+          <w:szCs w:val="21"/>
+        </w:rPr>
+        <w:t>把所有的工程师资料删除，可以重新输入工程师资料。</w:t>
+      </w:r>
+    </w:p>
+    <w:p>
+      <w:pPr>
         <w:ind w:leftChars="100" w:left="210" w:firstLine="420"/>
         <w:outlineLvl w:val="2"/>
         <w:rPr>
@@ -5050,22 +5102,6 @@
           <w:szCs w:val="21"/>
         </w:rPr>
       </w:pPr>
-      <w:bookmarkStart w:id="28" w:name="_Toc34590718"/>
-      <w:r>
-        <w:rPr>
-          <w:rFonts w:ascii="宋体" w:hAnsi="宋体" w:hint="eastAsia"/>
-          <w:szCs w:val="21"/>
-        </w:rPr>
-        <w:t>4.2.9</w:t>
-      </w:r>
-      <w:r>
-        <w:rPr>
-          <w:rFonts w:ascii="宋体" w:hAnsi="宋体" w:hint="eastAsia"/>
-          <w:szCs w:val="21"/>
-        </w:rPr>
-        <w:t>清空所有工程师资料</w:t>
-      </w:r>
-      <w:bookmarkEnd w:id="28"/>
     </w:p>
     <w:p>
       <w:pPr>
@@ -5076,22 +5112,22 @@
           <w:szCs w:val="21"/>
         </w:rPr>
       </w:pPr>
-    </w:p>
-    <w:p>
-      <w:pPr>
-        <w:pStyle w:val="ae"/>
-        <w:rPr>
-          <w:rFonts w:ascii="宋体" w:hAnsi="宋体"/>
-          <w:szCs w:val="21"/>
-        </w:rPr>
-      </w:pPr>
-      <w:r>
-        <w:rPr>
-          <w:rFonts w:ascii="宋体" w:hAnsi="宋体" w:hint="eastAsia"/>
-          <w:szCs w:val="21"/>
-        </w:rPr>
-        <w:t>把所有的工程师资料删除，可以重新输入工程师资料。</w:t>
-      </w:r>
+      <w:bookmarkStart w:id="28" w:name="_Toc34590719"/>
+      <w:r>
+        <w:rPr>
+          <w:rFonts w:ascii="宋体" w:hAnsi="宋体" w:hint="eastAsia"/>
+          <w:szCs w:val="21"/>
+        </w:rPr>
+        <w:t>4.2.10</w:t>
+      </w:r>
+      <w:r>
+        <w:rPr>
+          <w:rFonts w:ascii="宋体" w:hAnsi="宋体" w:hint="eastAsia"/>
+          <w:szCs w:val="21"/>
+        </w:rPr>
+        <w:t>打印工程师资料信息报表</w:t>
+      </w:r>
+      <w:bookmarkEnd w:id="28"/>
     </w:p>
     <w:p>
       <w:pPr>
@@ -5112,22 +5148,13 @@
           <w:szCs w:val="21"/>
         </w:rPr>
       </w:pPr>
-      <w:bookmarkStart w:id="29" w:name="_Toc34590719"/>
-      <w:r>
-        <w:rPr>
-          <w:rFonts w:ascii="宋体" w:hAnsi="宋体" w:hint="eastAsia"/>
-          <w:szCs w:val="21"/>
-        </w:rPr>
-        <w:t>4.2.10</w:t>
-      </w:r>
-      <w:r>
-        <w:rPr>
-          <w:rFonts w:ascii="宋体" w:hAnsi="宋体" w:hint="eastAsia"/>
-          <w:szCs w:val="21"/>
-        </w:rPr>
-        <w:t>打印工程师资料信息报表</w:t>
-      </w:r>
-      <w:bookmarkEnd w:id="29"/>
+      <w:r>
+        <w:rPr>
+          <w:rFonts w:ascii="宋体" w:hAnsi="宋体" w:hint="eastAsia"/>
+          <w:szCs w:val="21"/>
+        </w:rPr>
+        <w:t>以表格形式</w:t>
+      </w:r>
     </w:p>
     <w:p>
       <w:pPr>
@@ -5138,6 +5165,45 @@
           <w:szCs w:val="21"/>
         </w:rPr>
       </w:pPr>
+      <w:bookmarkStart w:id="29" w:name="_Toc34590720"/>
+      <w:r>
+        <w:rPr>
+          <w:rFonts w:ascii="宋体" w:hAnsi="宋体" w:hint="eastAsia"/>
+          <w:szCs w:val="21"/>
+        </w:rPr>
+        <w:t>4</w:t>
+      </w:r>
+      <w:r>
+        <w:rPr>
+          <w:rFonts w:ascii="宋体" w:hAnsi="宋体"/>
+          <w:szCs w:val="21"/>
+        </w:rPr>
+        <w:t>.2.11</w:t>
+      </w:r>
+      <w:r>
+        <w:rPr>
+          <w:rFonts w:ascii="宋体" w:hAnsi="宋体" w:hint="eastAsia"/>
+          <w:szCs w:val="21"/>
+        </w:rPr>
+        <w:t>从文件重新得到工程师资料</w:t>
+      </w:r>
+      <w:bookmarkEnd w:id="29"/>
+    </w:p>
+    <w:p>
+      <w:pPr>
+        <w:pStyle w:val="ae"/>
+        <w:rPr>
+          <w:rFonts w:ascii="宋体" w:hAnsi="宋体"/>
+          <w:szCs w:val="21"/>
+        </w:rPr>
+      </w:pPr>
+      <w:r>
+        <w:rPr>
+          <w:rFonts w:ascii="宋体" w:hAnsi="宋体" w:hint="eastAsia"/>
+          <w:szCs w:val="21"/>
+        </w:rPr>
+        <w:t>这项功能主要是为了用户进行某些操作后，没有保存到文件前，可以从文件重新得到这些数据信息，使用户的操作不起作用。</w:t>
+      </w:r>
     </w:p>
     <w:p>
       <w:pPr>
@@ -5148,13 +5214,6 @@
           <w:szCs w:val="21"/>
         </w:rPr>
       </w:pPr>
-      <w:r>
-        <w:rPr>
-          <w:rFonts w:ascii="宋体" w:hAnsi="宋体" w:hint="eastAsia"/>
-          <w:szCs w:val="21"/>
-        </w:rPr>
-        <w:t>以表格形式</w:t>
-      </w:r>
     </w:p>
     <w:p>
       <w:pPr>
@@ -5165,7 +5224,7 @@
           <w:szCs w:val="21"/>
         </w:rPr>
       </w:pPr>
-      <w:bookmarkStart w:id="30" w:name="_Toc34590720"/>
+      <w:bookmarkStart w:id="30" w:name="_Toc34590721"/>
       <w:r>
         <w:rPr>
           <w:rFonts w:ascii="宋体" w:hAnsi="宋体" w:hint="eastAsia"/>
@@ -5178,15 +5237,18 @@
           <w:rFonts w:ascii="宋体" w:hAnsi="宋体"/>
           <w:szCs w:val="21"/>
         </w:rPr>
-        <w:t>.2.11</w:t>
-      </w:r>
-      <w:r>
-        <w:rPr>
-          <w:rFonts w:ascii="宋体" w:hAnsi="宋体" w:hint="eastAsia"/>
-          <w:szCs w:val="21"/>
-        </w:rPr>
-        <w:t>从文件重新得到工程师资料</w:t>
-      </w:r>
+        <w:t>.2.12</w:t>
+      </w:r>
+      <w:r>
+        <w:rPr>
+          <w:rFonts w:ascii="宋体" w:hAnsi="宋体" w:hint="eastAsia"/>
+          <w:szCs w:val="21"/>
+        </w:rPr>
+        <w:t>退出系统</w:t>
+      </w:r>
+      <w:bookmarkStart w:id="31" w:name="_Toc460147570"/>
+      <w:bookmarkStart w:id="32" w:name="_Toc29350778"/>
+      <w:bookmarkStart w:id="33" w:name="_Toc66610026"/>
       <w:bookmarkEnd w:id="30"/>
     </w:p>
     <w:p>
@@ -5202,7 +5264,7 @@
           <w:rFonts w:ascii="宋体" w:hAnsi="宋体" w:hint="eastAsia"/>
           <w:szCs w:val="21"/>
         </w:rPr>
-        <w:t>这项功能主要是为了用户进行某些操作后，没有保存到文件前，可以从文件重新得到这些数据信息，使用户的操作不起作用。</w:t>
+        <w:t>当用户不再使用该系统后，可退出该系统。如果用户进行了影响工程师资料信息的操作，提示用户是否进行保存。</w:t>
       </w:r>
     </w:p>
     <w:p>
@@ -5217,116 +5279,54 @@
     </w:p>
     <w:p>
       <w:pPr>
-        <w:ind w:leftChars="100" w:left="210" w:firstLine="420"/>
-        <w:outlineLvl w:val="2"/>
-        <w:rPr>
-          <w:rFonts w:ascii="宋体" w:hAnsi="宋体"/>
-          <w:szCs w:val="21"/>
-        </w:rPr>
-      </w:pPr>
-      <w:bookmarkStart w:id="31" w:name="_Toc34590721"/>
-      <w:r>
-        <w:rPr>
-          <w:rFonts w:ascii="宋体" w:hAnsi="宋体" w:hint="eastAsia"/>
-          <w:szCs w:val="21"/>
-        </w:rPr>
-        <w:t>4</w:t>
-      </w:r>
-      <w:r>
-        <w:rPr>
-          <w:rFonts w:ascii="宋体" w:hAnsi="宋体"/>
-          <w:szCs w:val="21"/>
-        </w:rPr>
-        <w:t>.2.12</w:t>
-      </w:r>
-      <w:r>
-        <w:rPr>
-          <w:rFonts w:ascii="宋体" w:hAnsi="宋体" w:hint="eastAsia"/>
-          <w:szCs w:val="21"/>
-        </w:rPr>
-        <w:t>退出系统</w:t>
-      </w:r>
-      <w:bookmarkStart w:id="32" w:name="_Toc460147570"/>
-      <w:bookmarkStart w:id="33" w:name="_Toc29350778"/>
-      <w:bookmarkStart w:id="34" w:name="_Toc66610026"/>
+        <w:rPr>
+          <w:rFonts w:ascii="宋体" w:hAnsi="宋体"/>
+          <w:szCs w:val="21"/>
+        </w:rPr>
+      </w:pPr>
+    </w:p>
+    <w:p>
+      <w:pPr>
+        <w:rPr>
+          <w:rFonts w:ascii="宋体" w:hAnsi="宋体"/>
+          <w:szCs w:val="21"/>
+        </w:rPr>
+      </w:pPr>
+    </w:p>
+    <w:p>
+      <w:pPr>
+        <w:outlineLvl w:val="0"/>
+        <w:rPr>
+          <w:rFonts w:ascii="宋体" w:hAnsi="宋体"/>
+          <w:szCs w:val="21"/>
+        </w:rPr>
+      </w:pPr>
+      <w:bookmarkStart w:id="34" w:name="_Toc34590722"/>
+      <w:r>
+        <w:rPr>
+          <w:rFonts w:ascii="宋体" w:hAnsi="宋体"/>
+          <w:szCs w:val="21"/>
+        </w:rPr>
+        <w:t>5</w:t>
+      </w:r>
+      <w:r>
+        <w:rPr>
+          <w:rFonts w:ascii="宋体" w:hAnsi="宋体" w:hint="eastAsia"/>
+          <w:szCs w:val="21"/>
+        </w:rPr>
+        <w:t>数据</w:t>
+      </w:r>
       <w:bookmarkEnd w:id="31"/>
-    </w:p>
-    <w:p>
-      <w:pPr>
-        <w:pStyle w:val="ae"/>
-        <w:rPr>
-          <w:rFonts w:ascii="宋体" w:hAnsi="宋体"/>
-          <w:szCs w:val="21"/>
-        </w:rPr>
-      </w:pPr>
-      <w:r>
-        <w:rPr>
-          <w:rFonts w:ascii="宋体" w:hAnsi="宋体" w:hint="eastAsia"/>
-          <w:szCs w:val="21"/>
-        </w:rPr>
-        <w:t>当用户不再使用该系统后，可退出该系统。如果用户进行了影响工程师资料信息的操作，提示用户是否进行保存。</w:t>
-      </w:r>
-    </w:p>
-    <w:p>
-      <w:pPr>
-        <w:ind w:leftChars="100" w:left="210" w:firstLine="420"/>
-        <w:outlineLvl w:val="2"/>
-        <w:rPr>
-          <w:rFonts w:ascii="宋体" w:hAnsi="宋体"/>
-          <w:szCs w:val="21"/>
-        </w:rPr>
-      </w:pPr>
-    </w:p>
-    <w:p>
-      <w:pPr>
-        <w:rPr>
-          <w:rFonts w:ascii="宋体" w:hAnsi="宋体"/>
-          <w:szCs w:val="21"/>
-        </w:rPr>
-      </w:pPr>
-    </w:p>
-    <w:p>
-      <w:pPr>
-        <w:rPr>
-          <w:rFonts w:ascii="宋体" w:hAnsi="宋体"/>
-          <w:szCs w:val="21"/>
-        </w:rPr>
-      </w:pPr>
-    </w:p>
-    <w:p>
-      <w:pPr>
-        <w:outlineLvl w:val="0"/>
-        <w:rPr>
-          <w:rFonts w:ascii="宋体" w:hAnsi="宋体"/>
-          <w:szCs w:val="21"/>
-        </w:rPr>
-      </w:pPr>
-      <w:bookmarkStart w:id="35" w:name="_Toc34590722"/>
-      <w:r>
-        <w:rPr>
-          <w:rFonts w:ascii="宋体" w:hAnsi="宋体"/>
-          <w:szCs w:val="21"/>
-        </w:rPr>
-        <w:t>5</w:t>
-      </w:r>
-      <w:r>
-        <w:rPr>
-          <w:rFonts w:ascii="宋体" w:hAnsi="宋体" w:hint="eastAsia"/>
-          <w:szCs w:val="21"/>
-        </w:rPr>
-        <w:t>数据</w:t>
+      <w:r>
+        <w:rPr>
+          <w:rFonts w:ascii="宋体" w:hAnsi="宋体" w:hint="eastAsia"/>
+          <w:szCs w:val="21"/>
+        </w:rPr>
+        <w:t>需求</w:t>
       </w:r>
       <w:bookmarkEnd w:id="32"/>
-      <w:r>
-        <w:rPr>
-          <w:rFonts w:ascii="宋体" w:hAnsi="宋体" w:hint="eastAsia"/>
-          <w:szCs w:val="21"/>
-        </w:rPr>
-        <w:t>需求</w:t>
-      </w:r>
       <w:bookmarkEnd w:id="33"/>
       <w:bookmarkEnd w:id="34"/>
-      <w:bookmarkEnd w:id="35"/>
     </w:p>
     <w:p>
       <w:pPr>
@@ -7796,7 +7796,7 @@
 </file>
 
 <file path=customXml/itemProps1.xml><?xml version="1.0" encoding="utf-8"?>
-<ds:datastoreItem xmlns:ds="http://schemas.openxmlformats.org/officeDocument/2006/customXml" ds:itemID="{80C0FF99-00B4-41F6-9E33-659B928DDFC0}">
+<ds:datastoreItem xmlns:ds="http://schemas.openxmlformats.org/officeDocument/2006/customXml" ds:itemID="{14B9AAB1-A29E-49C6-B8FF-238C55D01962}">
   <ds:schemaRefs>
     <ds:schemaRef ds:uri="http://schemas.openxmlformats.org/officeDocument/2006/bibliography"/>
   </ds:schemaRefs>

</xml_diff>

<commit_message>
add function export the infor to excell
</commit_message>
<xml_diff>
--- a/docs/软测需求分析.docx
+++ b/docs/软测需求分析.docx
@@ -5046,7 +5046,7 @@
         <w:ind w:leftChars="100" w:left="210" w:firstLine="420"/>
         <w:outlineLvl w:val="2"/>
         <w:rPr>
-          <w:rFonts w:ascii="宋体" w:hAnsi="宋体"/>
+          <w:rFonts w:ascii="宋体" w:hAnsi="宋体" w:hint="eastAsia"/>
           <w:szCs w:val="21"/>
         </w:rPr>
       </w:pPr>
@@ -5066,6 +5066,78 @@
         <w:t>清空所有工程师资料</w:t>
       </w:r>
       <w:bookmarkEnd w:id="27"/>
+    </w:p>
+    <w:p>
+      <w:pPr>
+        <w:pStyle w:val="ae"/>
+        <w:rPr>
+          <w:rFonts w:ascii="宋体" w:hAnsi="宋体" w:hint="eastAsia"/>
+          <w:szCs w:val="21"/>
+        </w:rPr>
+      </w:pPr>
+      <w:r>
+        <w:rPr>
+          <w:rFonts w:ascii="宋体" w:hAnsi="宋体"/>
+          <w:szCs w:val="21"/>
+        </w:rPr>
+        <w:t xml:space="preserve">  </w:t>
+      </w:r>
+      <w:r>
+        <w:rPr>
+          <w:rFonts w:ascii="宋体" w:hAnsi="宋体" w:hint="eastAsia"/>
+          <w:szCs w:val="21"/>
+        </w:rPr>
+        <w:t>清空资料</w:t>
+      </w:r>
+    </w:p>
+    <w:p>
+      <w:pPr>
+        <w:ind w:left="420" w:firstLineChars="100" w:firstLine="210"/>
+        <w:outlineLvl w:val="2"/>
+        <w:rPr>
+          <w:rFonts w:ascii="宋体" w:hAnsi="宋体"/>
+          <w:szCs w:val="21"/>
+        </w:rPr>
+      </w:pPr>
+      <w:bookmarkStart w:id="28" w:name="_Toc34590720"/>
+      <w:r>
+        <w:rPr>
+          <w:rFonts w:ascii="宋体" w:hAnsi="宋体" w:hint="eastAsia"/>
+          <w:szCs w:val="21"/>
+        </w:rPr>
+        <w:t>4</w:t>
+      </w:r>
+      <w:r>
+        <w:rPr>
+          <w:rFonts w:ascii="宋体" w:hAnsi="宋体"/>
+          <w:szCs w:val="21"/>
+        </w:rPr>
+        <w:t>.2.11</w:t>
+      </w:r>
+      <w:r>
+        <w:rPr>
+          <w:rFonts w:ascii="宋体" w:hAnsi="宋体" w:hint="eastAsia"/>
+          <w:szCs w:val="21"/>
+        </w:rPr>
+        <w:t>从文件重新得到工程师资料</w:t>
+      </w:r>
+      <w:bookmarkEnd w:id="28"/>
+    </w:p>
+    <w:p>
+      <w:pPr>
+        <w:pStyle w:val="ae"/>
+        <w:rPr>
+          <w:rFonts w:ascii="宋体" w:hAnsi="宋体"/>
+          <w:szCs w:val="21"/>
+        </w:rPr>
+      </w:pPr>
+      <w:r>
+        <w:rPr>
+          <w:rFonts w:ascii="宋体" w:hAnsi="宋体" w:hint="eastAsia"/>
+          <w:szCs w:val="21"/>
+        </w:rPr>
+        <w:t>这项功能主要是为了用户进行某些操作后，没有保存到文件前，可以从文件重新得到这些数据信息，使用户的操作不起作用。</w:t>
+      </w:r>
     </w:p>
     <w:p>
       <w:pPr>
@@ -5079,22 +5151,6 @@
     </w:p>
     <w:p>
       <w:pPr>
-        <w:pStyle w:val="ae"/>
-        <w:rPr>
-          <w:rFonts w:ascii="宋体" w:hAnsi="宋体"/>
-          <w:szCs w:val="21"/>
-        </w:rPr>
-      </w:pPr>
-      <w:r>
-        <w:rPr>
-          <w:rFonts w:ascii="宋体" w:hAnsi="宋体" w:hint="eastAsia"/>
-          <w:szCs w:val="21"/>
-        </w:rPr>
-        <w:t>把所有的工程师资料删除，可以重新输入工程师资料。</w:t>
-      </w:r>
-    </w:p>
-    <w:p>
-      <w:pPr>
         <w:ind w:leftChars="100" w:left="210" w:firstLine="420"/>
         <w:outlineLvl w:val="2"/>
         <w:rPr>
@@ -5102,6 +5158,48 @@
           <w:szCs w:val="21"/>
         </w:rPr>
       </w:pPr>
+      <w:bookmarkStart w:id="29" w:name="_Toc34590721"/>
+      <w:r>
+        <w:rPr>
+          <w:rFonts w:ascii="宋体" w:hAnsi="宋体" w:hint="eastAsia"/>
+          <w:szCs w:val="21"/>
+        </w:rPr>
+        <w:t>4</w:t>
+      </w:r>
+      <w:r>
+        <w:rPr>
+          <w:rFonts w:ascii="宋体" w:hAnsi="宋体"/>
+          <w:szCs w:val="21"/>
+        </w:rPr>
+        <w:t>.2.12</w:t>
+      </w:r>
+      <w:r>
+        <w:rPr>
+          <w:rFonts w:ascii="宋体" w:hAnsi="宋体" w:hint="eastAsia"/>
+          <w:szCs w:val="21"/>
+        </w:rPr>
+        <w:t>退出系统</w:t>
+      </w:r>
+      <w:bookmarkStart w:id="30" w:name="_Toc460147570"/>
+      <w:bookmarkStart w:id="31" w:name="_Toc29350778"/>
+      <w:bookmarkStart w:id="32" w:name="_Toc66610026"/>
+      <w:bookmarkEnd w:id="29"/>
+    </w:p>
+    <w:p>
+      <w:pPr>
+        <w:pStyle w:val="ae"/>
+        <w:rPr>
+          <w:rFonts w:ascii="宋体" w:hAnsi="宋体"/>
+          <w:szCs w:val="21"/>
+        </w:rPr>
+      </w:pPr>
+      <w:r>
+        <w:rPr>
+          <w:rFonts w:ascii="宋体" w:hAnsi="宋体" w:hint="eastAsia"/>
+          <w:szCs w:val="21"/>
+        </w:rPr>
+        <w:t>当用户不再使用该系统后，可退出该系统。如果用户进行了影响工程师资料信息的操作，提示用户是否进行保存。</w:t>
+      </w:r>
     </w:p>
     <w:p>
       <w:pPr>
@@ -5112,221 +5210,57 @@
           <w:szCs w:val="21"/>
         </w:rPr>
       </w:pPr>
-      <w:bookmarkStart w:id="28" w:name="_Toc34590719"/>
-      <w:r>
-        <w:rPr>
-          <w:rFonts w:ascii="宋体" w:hAnsi="宋体" w:hint="eastAsia"/>
-          <w:szCs w:val="21"/>
-        </w:rPr>
-        <w:t>4.2.10</w:t>
-      </w:r>
-      <w:r>
-        <w:rPr>
-          <w:rFonts w:ascii="宋体" w:hAnsi="宋体" w:hint="eastAsia"/>
-          <w:szCs w:val="21"/>
-        </w:rPr>
-        <w:t>打印工程师资料信息报表</w:t>
-      </w:r>
-      <w:bookmarkEnd w:id="28"/>
-    </w:p>
-    <w:p>
-      <w:pPr>
-        <w:ind w:leftChars="100" w:left="210" w:firstLine="420"/>
-        <w:outlineLvl w:val="2"/>
-        <w:rPr>
-          <w:rFonts w:ascii="宋体" w:hAnsi="宋体"/>
-          <w:szCs w:val="21"/>
-        </w:rPr>
-      </w:pPr>
-    </w:p>
-    <w:p>
-      <w:pPr>
-        <w:ind w:leftChars="100" w:left="210" w:firstLine="420"/>
-        <w:outlineLvl w:val="2"/>
-        <w:rPr>
-          <w:rFonts w:ascii="宋体" w:hAnsi="宋体"/>
-          <w:szCs w:val="21"/>
-        </w:rPr>
-      </w:pPr>
-      <w:r>
-        <w:rPr>
-          <w:rFonts w:ascii="宋体" w:hAnsi="宋体" w:hint="eastAsia"/>
-          <w:szCs w:val="21"/>
-        </w:rPr>
-        <w:t>以表格形式</w:t>
-      </w:r>
-    </w:p>
-    <w:p>
-      <w:pPr>
-        <w:ind w:leftChars="100" w:left="210" w:firstLine="420"/>
-        <w:outlineLvl w:val="2"/>
-        <w:rPr>
-          <w:rFonts w:ascii="宋体" w:hAnsi="宋体"/>
-          <w:szCs w:val="21"/>
-        </w:rPr>
-      </w:pPr>
-      <w:bookmarkStart w:id="29" w:name="_Toc34590720"/>
-      <w:r>
-        <w:rPr>
-          <w:rFonts w:ascii="宋体" w:hAnsi="宋体" w:hint="eastAsia"/>
-          <w:szCs w:val="21"/>
-        </w:rPr>
-        <w:t>4</w:t>
-      </w:r>
-      <w:r>
-        <w:rPr>
-          <w:rFonts w:ascii="宋体" w:hAnsi="宋体"/>
-          <w:szCs w:val="21"/>
-        </w:rPr>
-        <w:t>.2.11</w:t>
-      </w:r>
-      <w:r>
-        <w:rPr>
-          <w:rFonts w:ascii="宋体" w:hAnsi="宋体" w:hint="eastAsia"/>
-          <w:szCs w:val="21"/>
-        </w:rPr>
-        <w:t>从文件重新得到工程师资料</w:t>
-      </w:r>
-      <w:bookmarkEnd w:id="29"/>
-    </w:p>
-    <w:p>
-      <w:pPr>
-        <w:pStyle w:val="ae"/>
-        <w:rPr>
-          <w:rFonts w:ascii="宋体" w:hAnsi="宋体"/>
-          <w:szCs w:val="21"/>
-        </w:rPr>
-      </w:pPr>
-      <w:r>
-        <w:rPr>
-          <w:rFonts w:ascii="宋体" w:hAnsi="宋体" w:hint="eastAsia"/>
-          <w:szCs w:val="21"/>
-        </w:rPr>
-        <w:t>这项功能主要是为了用户进行某些操作后，没有保存到文件前，可以从文件重新得到这些数据信息，使用户的操作不起作用。</w:t>
-      </w:r>
-    </w:p>
-    <w:p>
-      <w:pPr>
-        <w:ind w:leftChars="100" w:left="210" w:firstLine="420"/>
-        <w:outlineLvl w:val="2"/>
-        <w:rPr>
-          <w:rFonts w:ascii="宋体" w:hAnsi="宋体"/>
-          <w:szCs w:val="21"/>
-        </w:rPr>
-      </w:pPr>
-    </w:p>
-    <w:p>
-      <w:pPr>
-        <w:ind w:leftChars="100" w:left="210" w:firstLine="420"/>
-        <w:outlineLvl w:val="2"/>
-        <w:rPr>
-          <w:rFonts w:ascii="宋体" w:hAnsi="宋体"/>
-          <w:szCs w:val="21"/>
-        </w:rPr>
-      </w:pPr>
-      <w:bookmarkStart w:id="30" w:name="_Toc34590721"/>
-      <w:r>
-        <w:rPr>
-          <w:rFonts w:ascii="宋体" w:hAnsi="宋体" w:hint="eastAsia"/>
-          <w:szCs w:val="21"/>
-        </w:rPr>
-        <w:t>4</w:t>
-      </w:r>
-      <w:r>
-        <w:rPr>
-          <w:rFonts w:ascii="宋体" w:hAnsi="宋体"/>
-          <w:szCs w:val="21"/>
-        </w:rPr>
-        <w:t>.2.12</w:t>
-      </w:r>
-      <w:r>
-        <w:rPr>
-          <w:rFonts w:ascii="宋体" w:hAnsi="宋体" w:hint="eastAsia"/>
-          <w:szCs w:val="21"/>
-        </w:rPr>
-        <w:t>退出系统</w:t>
-      </w:r>
-      <w:bookmarkStart w:id="31" w:name="_Toc460147570"/>
-      <w:bookmarkStart w:id="32" w:name="_Toc29350778"/>
-      <w:bookmarkStart w:id="33" w:name="_Toc66610026"/>
+    </w:p>
+    <w:p>
+      <w:pPr>
+        <w:rPr>
+          <w:rFonts w:ascii="宋体" w:hAnsi="宋体"/>
+          <w:szCs w:val="21"/>
+        </w:rPr>
+      </w:pPr>
+    </w:p>
+    <w:p>
+      <w:pPr>
+        <w:rPr>
+          <w:rFonts w:ascii="宋体" w:hAnsi="宋体"/>
+          <w:szCs w:val="21"/>
+        </w:rPr>
+      </w:pPr>
+    </w:p>
+    <w:p>
+      <w:pPr>
+        <w:outlineLvl w:val="0"/>
+        <w:rPr>
+          <w:rFonts w:ascii="宋体" w:hAnsi="宋体"/>
+          <w:szCs w:val="21"/>
+        </w:rPr>
+      </w:pPr>
+      <w:bookmarkStart w:id="33" w:name="_Toc34590722"/>
+      <w:r>
+        <w:rPr>
+          <w:rFonts w:ascii="宋体" w:hAnsi="宋体"/>
+          <w:szCs w:val="21"/>
+        </w:rPr>
+        <w:t>5</w:t>
+      </w:r>
+      <w:r>
+        <w:rPr>
+          <w:rFonts w:ascii="宋体" w:hAnsi="宋体" w:hint="eastAsia"/>
+          <w:szCs w:val="21"/>
+        </w:rPr>
+        <w:t>数据</w:t>
+      </w:r>
       <w:bookmarkEnd w:id="30"/>
-    </w:p>
-    <w:p>
-      <w:pPr>
-        <w:pStyle w:val="ae"/>
-        <w:rPr>
-          <w:rFonts w:ascii="宋体" w:hAnsi="宋体"/>
-          <w:szCs w:val="21"/>
-        </w:rPr>
-      </w:pPr>
-      <w:r>
-        <w:rPr>
-          <w:rFonts w:ascii="宋体" w:hAnsi="宋体" w:hint="eastAsia"/>
-          <w:szCs w:val="21"/>
-        </w:rPr>
-        <w:t>当用户不再使用该系统后，可退出该系统。如果用户进行了影响工程师资料信息的操作，提示用户是否进行保存。</w:t>
-      </w:r>
-    </w:p>
-    <w:p>
-      <w:pPr>
-        <w:ind w:leftChars="100" w:left="210" w:firstLine="420"/>
-        <w:outlineLvl w:val="2"/>
-        <w:rPr>
-          <w:rFonts w:ascii="宋体" w:hAnsi="宋体"/>
-          <w:szCs w:val="21"/>
-        </w:rPr>
-      </w:pPr>
-    </w:p>
-    <w:p>
-      <w:pPr>
-        <w:rPr>
-          <w:rFonts w:ascii="宋体" w:hAnsi="宋体"/>
-          <w:szCs w:val="21"/>
-        </w:rPr>
-      </w:pPr>
-    </w:p>
-    <w:p>
-      <w:pPr>
-        <w:rPr>
-          <w:rFonts w:ascii="宋体" w:hAnsi="宋体"/>
-          <w:szCs w:val="21"/>
-        </w:rPr>
-      </w:pPr>
-    </w:p>
-    <w:p>
-      <w:pPr>
-        <w:outlineLvl w:val="0"/>
-        <w:rPr>
-          <w:rFonts w:ascii="宋体" w:hAnsi="宋体"/>
-          <w:szCs w:val="21"/>
-        </w:rPr>
-      </w:pPr>
-      <w:bookmarkStart w:id="34" w:name="_Toc34590722"/>
-      <w:r>
-        <w:rPr>
-          <w:rFonts w:ascii="宋体" w:hAnsi="宋体"/>
-          <w:szCs w:val="21"/>
-        </w:rPr>
-        <w:t>5</w:t>
-      </w:r>
-      <w:r>
-        <w:rPr>
-          <w:rFonts w:ascii="宋体" w:hAnsi="宋体" w:hint="eastAsia"/>
-          <w:szCs w:val="21"/>
-        </w:rPr>
-        <w:t>数据</w:t>
+      <w:r>
+        <w:rPr>
+          <w:rFonts w:ascii="宋体" w:hAnsi="宋体" w:hint="eastAsia"/>
+          <w:szCs w:val="21"/>
+        </w:rPr>
+        <w:t>需求</w:t>
       </w:r>
       <w:bookmarkEnd w:id="31"/>
-      <w:r>
-        <w:rPr>
-          <w:rFonts w:ascii="宋体" w:hAnsi="宋体" w:hint="eastAsia"/>
-          <w:szCs w:val="21"/>
-        </w:rPr>
-        <w:t>需求</w:t>
-      </w:r>
       <w:bookmarkEnd w:id="32"/>
       <w:bookmarkEnd w:id="33"/>
-      <w:bookmarkEnd w:id="34"/>
     </w:p>
     <w:p>
       <w:pPr>
@@ -5474,6 +5408,7 @@
                 <w:rFonts w:ascii="宋体" w:hAnsi="宋体" w:hint="eastAsia"/>
                 <w:szCs w:val="21"/>
               </w:rPr>
+              <w:lastRenderedPageBreak/>
               <w:t>编号</w:t>
             </w:r>
           </w:p>
@@ -7796,7 +7731,7 @@
 </file>
 
 <file path=customXml/itemProps1.xml><?xml version="1.0" encoding="utf-8"?>
-<ds:datastoreItem xmlns:ds="http://schemas.openxmlformats.org/officeDocument/2006/customXml" ds:itemID="{14B9AAB1-A29E-49C6-B8FF-238C55D01962}">
+<ds:datastoreItem xmlns:ds="http://schemas.openxmlformats.org/officeDocument/2006/customXml" ds:itemID="{C0D4A58A-E845-427B-B0D3-C3B3B97D51FE}">
   <ds:schemaRefs>
     <ds:schemaRef ds:uri="http://schemas.openxmlformats.org/officeDocument/2006/bibliography"/>
   </ds:schemaRefs>

</xml_diff>